<commit_message>
pdf PlantItération1 + updated sequence diagram of iteration 1 into iteration 2 report
</commit_message>
<xml_diff>
--- a/documents/iteration2/LOG210_RapportIteration2_groupe3_equipe5.docx
+++ b/documents/iteration2/LOG210_RapportIteration2_groupe3_equipe5.docx
@@ -74,8 +74,6 @@
       <w:pPr>
         <w:pStyle w:val="Title"/>
       </w:pPr>
-      <w:bookmarkStart w:id="0" w:name="_GoBack"/>
-      <w:bookmarkEnd w:id="0"/>
     </w:p>
     <w:p>
       <w:pPr>
@@ -890,7 +888,7 @@
           <w:r>
             <w:fldChar w:fldCharType="separate"/>
           </w:r>
-          <w:hyperlink w:anchor="_Toc420965019" w:history="1">
+          <w:hyperlink w:anchor="_Toc421131748" w:history="1">
             <w:r>
               <w:rPr>
                 <w:rStyle w:val="Hyperlink"/>
@@ -917,7 +915,7 @@
                 <w:noProof/>
                 <w:webHidden/>
               </w:rPr>
-              <w:instrText xml:space="preserve"> PAGEREF _Toc420965019 \h </w:instrText>
+              <w:instrText xml:space="preserve"> PAGEREF _Toc421131748 \h </w:instrText>
             </w:r>
             <w:r>
               <w:rPr>
@@ -963,7 +961,7 @@
               <w:lang w:eastAsia="ja-JP" w:bidi="ar-SA"/>
             </w:rPr>
           </w:pPr>
-          <w:hyperlink w:anchor="_Toc420965020" w:history="1">
+          <w:hyperlink w:anchor="_Toc421131749" w:history="1">
             <w:r>
               <w:rPr>
                 <w:rStyle w:val="Hyperlink"/>
@@ -990,7 +988,7 @@
                 <w:noProof/>
                 <w:webHidden/>
               </w:rPr>
-              <w:instrText xml:space="preserve"> PAGEREF _Toc420965020 \h </w:instrText>
+              <w:instrText xml:space="preserve"> PAGEREF _Toc421131749 \h </w:instrText>
             </w:r>
             <w:r>
               <w:rPr>
@@ -1036,7 +1034,7 @@
               <w:lang w:eastAsia="ja-JP" w:bidi="ar-SA"/>
             </w:rPr>
           </w:pPr>
-          <w:hyperlink w:anchor="_Toc420965021" w:history="1">
+          <w:hyperlink w:anchor="_Toc421131750" w:history="1">
             <w:r>
               <w:rPr>
                 <w:rStyle w:val="Hyperlink"/>
@@ -1063,7 +1061,7 @@
                 <w:noProof/>
                 <w:webHidden/>
               </w:rPr>
-              <w:instrText xml:space="preserve"> PAGEREF _Toc420965021 \h </w:instrText>
+              <w:instrText xml:space="preserve"> PAGEREF _Toc421131750 \h </w:instrText>
             </w:r>
             <w:r>
               <w:rPr>
@@ -1109,7 +1107,7 @@
               <w:lang w:eastAsia="ja-JP" w:bidi="ar-SA"/>
             </w:rPr>
           </w:pPr>
-          <w:hyperlink w:anchor="_Toc420965022" w:history="1">
+          <w:hyperlink w:anchor="_Toc421131751" w:history="1">
             <w:r>
               <w:rPr>
                 <w:rStyle w:val="Hyperlink"/>
@@ -1136,7 +1134,7 @@
                 <w:noProof/>
                 <w:webHidden/>
               </w:rPr>
-              <w:instrText xml:space="preserve"> PAGEREF _Toc420965022 \h </w:instrText>
+              <w:instrText xml:space="preserve"> PAGEREF _Toc421131751 \h </w:instrText>
             </w:r>
             <w:r>
               <w:rPr>
@@ -1182,7 +1180,7 @@
               <w:lang w:eastAsia="ja-JP" w:bidi="ar-SA"/>
             </w:rPr>
           </w:pPr>
-          <w:hyperlink w:anchor="_Toc420965023" w:history="1">
+          <w:hyperlink w:anchor="_Toc421131752" w:history="1">
             <w:r>
               <w:rPr>
                 <w:rStyle w:val="Hyperlink"/>
@@ -1209,7 +1207,7 @@
                 <w:noProof/>
                 <w:webHidden/>
               </w:rPr>
-              <w:instrText xml:space="preserve"> PAGEREF _Toc420965023 \h </w:instrText>
+              <w:instrText xml:space="preserve"> PAGEREF _Toc421131752 \h </w:instrText>
             </w:r>
             <w:r>
               <w:rPr>
@@ -1230,298 +1228,6 @@
                 <w:webHidden/>
               </w:rPr>
               <w:t>10</w:t>
-            </w:r>
-            <w:r>
-              <w:rPr>
-                <w:noProof/>
-                <w:webHidden/>
-              </w:rPr>
-              <w:fldChar w:fldCharType="end"/>
-            </w:r>
-          </w:hyperlink>
-        </w:p>
-        <w:p>
-          <w:pPr>
-            <w:pStyle w:val="TOC2"/>
-            <w:tabs>
-              <w:tab w:val="right" w:leader="dot" w:pos="9962"/>
-            </w:tabs>
-            <w:rPr>
-              <w:rFonts w:asciiTheme="minorHAnsi" w:eastAsiaTheme="minorEastAsia" w:hAnsiTheme="minorHAnsi" w:cstheme="minorBidi"/>
-              <w:noProof/>
-              <w:color w:val="auto"/>
-              <w:sz w:val="22"/>
-              <w:szCs w:val="22"/>
-              <w:lang w:eastAsia="ja-JP" w:bidi="ar-SA"/>
-            </w:rPr>
-          </w:pPr>
-          <w:hyperlink w:anchor="_Toc420965024" w:history="1">
-            <w:r>
-              <w:rPr>
-                <w:rStyle w:val="Hyperlink"/>
-                <w:noProof/>
-              </w:rPr>
-              <w:t>Identification du client</w:t>
-            </w:r>
-            <w:r>
-              <w:rPr>
-                <w:noProof/>
-                <w:webHidden/>
-              </w:rPr>
-              <w:tab/>
-            </w:r>
-            <w:r>
-              <w:rPr>
-                <w:noProof/>
-                <w:webHidden/>
-              </w:rPr>
-              <w:fldChar w:fldCharType="begin"/>
-            </w:r>
-            <w:r>
-              <w:rPr>
-                <w:noProof/>
-                <w:webHidden/>
-              </w:rPr>
-              <w:instrText xml:space="preserve"> PAGEREF _Toc420965024 \h </w:instrText>
-            </w:r>
-            <w:r>
-              <w:rPr>
-                <w:noProof/>
-                <w:webHidden/>
-              </w:rPr>
-            </w:r>
-            <w:r>
-              <w:rPr>
-                <w:noProof/>
-                <w:webHidden/>
-              </w:rPr>
-              <w:fldChar w:fldCharType="separate"/>
-            </w:r>
-            <w:r>
-              <w:rPr>
-                <w:noProof/>
-                <w:webHidden/>
-              </w:rPr>
-              <w:t>10</w:t>
-            </w:r>
-            <w:r>
-              <w:rPr>
-                <w:noProof/>
-                <w:webHidden/>
-              </w:rPr>
-              <w:fldChar w:fldCharType="end"/>
-            </w:r>
-          </w:hyperlink>
-        </w:p>
-        <w:p>
-          <w:pPr>
-            <w:pStyle w:val="TOC2"/>
-            <w:tabs>
-              <w:tab w:val="right" w:leader="dot" w:pos="9962"/>
-            </w:tabs>
-            <w:rPr>
-              <w:rFonts w:asciiTheme="minorHAnsi" w:eastAsiaTheme="minorEastAsia" w:hAnsiTheme="minorHAnsi" w:cstheme="minorBidi"/>
-              <w:noProof/>
-              <w:color w:val="auto"/>
-              <w:sz w:val="22"/>
-              <w:szCs w:val="22"/>
-              <w:lang w:eastAsia="ja-JP" w:bidi="ar-SA"/>
-            </w:rPr>
-          </w:pPr>
-          <w:hyperlink w:anchor="_Toc420965025" w:history="1">
-            <w:r>
-              <w:rPr>
-                <w:rStyle w:val="Hyperlink"/>
-                <w:noProof/>
-              </w:rPr>
-              <w:t>Création du compte</w:t>
-            </w:r>
-            <w:r>
-              <w:rPr>
-                <w:noProof/>
-                <w:webHidden/>
-              </w:rPr>
-              <w:tab/>
-            </w:r>
-            <w:r>
-              <w:rPr>
-                <w:noProof/>
-                <w:webHidden/>
-              </w:rPr>
-              <w:fldChar w:fldCharType="begin"/>
-            </w:r>
-            <w:r>
-              <w:rPr>
-                <w:noProof/>
-                <w:webHidden/>
-              </w:rPr>
-              <w:instrText xml:space="preserve"> PAGEREF _Toc420965025 \h </w:instrText>
-            </w:r>
-            <w:r>
-              <w:rPr>
-                <w:noProof/>
-                <w:webHidden/>
-              </w:rPr>
-            </w:r>
-            <w:r>
-              <w:rPr>
-                <w:noProof/>
-                <w:webHidden/>
-              </w:rPr>
-              <w:fldChar w:fldCharType="separate"/>
-            </w:r>
-            <w:r>
-              <w:rPr>
-                <w:noProof/>
-                <w:webHidden/>
-              </w:rPr>
-              <w:t>11</w:t>
-            </w:r>
-            <w:r>
-              <w:rPr>
-                <w:noProof/>
-                <w:webHidden/>
-              </w:rPr>
-              <w:fldChar w:fldCharType="end"/>
-            </w:r>
-          </w:hyperlink>
-        </w:p>
-        <w:p>
-          <w:pPr>
-            <w:pStyle w:val="TOC2"/>
-            <w:tabs>
-              <w:tab w:val="right" w:leader="dot" w:pos="9962"/>
-            </w:tabs>
-            <w:rPr>
-              <w:rFonts w:asciiTheme="minorHAnsi" w:eastAsiaTheme="minorEastAsia" w:hAnsiTheme="minorHAnsi" w:cstheme="minorBidi"/>
-              <w:noProof/>
-              <w:color w:val="auto"/>
-              <w:sz w:val="22"/>
-              <w:szCs w:val="22"/>
-              <w:lang w:eastAsia="ja-JP" w:bidi="ar-SA"/>
-            </w:rPr>
-          </w:pPr>
-          <w:hyperlink w:anchor="_Toc420965026" w:history="1">
-            <w:r>
-              <w:rPr>
-                <w:rStyle w:val="Hyperlink"/>
-                <w:noProof/>
-              </w:rPr>
-              <w:t>Modification du compte</w:t>
-            </w:r>
-            <w:r>
-              <w:rPr>
-                <w:noProof/>
-                <w:webHidden/>
-              </w:rPr>
-              <w:tab/>
-            </w:r>
-            <w:r>
-              <w:rPr>
-                <w:noProof/>
-                <w:webHidden/>
-              </w:rPr>
-              <w:fldChar w:fldCharType="begin"/>
-            </w:r>
-            <w:r>
-              <w:rPr>
-                <w:noProof/>
-                <w:webHidden/>
-              </w:rPr>
-              <w:instrText xml:space="preserve"> PAGEREF _Toc420965026 \h </w:instrText>
-            </w:r>
-            <w:r>
-              <w:rPr>
-                <w:noProof/>
-                <w:webHidden/>
-              </w:rPr>
-            </w:r>
-            <w:r>
-              <w:rPr>
-                <w:noProof/>
-                <w:webHidden/>
-              </w:rPr>
-              <w:fldChar w:fldCharType="separate"/>
-            </w:r>
-            <w:r>
-              <w:rPr>
-                <w:noProof/>
-                <w:webHidden/>
-              </w:rPr>
-              <w:t>12</w:t>
-            </w:r>
-            <w:r>
-              <w:rPr>
-                <w:noProof/>
-                <w:webHidden/>
-              </w:rPr>
-              <w:fldChar w:fldCharType="end"/>
-            </w:r>
-          </w:hyperlink>
-        </w:p>
-        <w:p>
-          <w:pPr>
-            <w:pStyle w:val="TOC2"/>
-            <w:tabs>
-              <w:tab w:val="right" w:leader="dot" w:pos="9962"/>
-            </w:tabs>
-            <w:rPr>
-              <w:rFonts w:asciiTheme="minorHAnsi" w:eastAsiaTheme="minorEastAsia" w:hAnsiTheme="minorHAnsi" w:cstheme="minorBidi"/>
-              <w:noProof/>
-              <w:color w:val="auto"/>
-              <w:sz w:val="22"/>
-              <w:szCs w:val="22"/>
-              <w:lang w:eastAsia="ja-JP" w:bidi="ar-SA"/>
-            </w:rPr>
-          </w:pPr>
-          <w:hyperlink w:anchor="_Toc420965027" w:history="1">
-            <w:r>
-              <w:rPr>
-                <w:rStyle w:val="Hyperlink"/>
-                <w:noProof/>
-              </w:rPr>
-              <w:t>Suppression du compte</w:t>
-            </w:r>
-            <w:r>
-              <w:rPr>
-                <w:noProof/>
-                <w:webHidden/>
-              </w:rPr>
-              <w:tab/>
-            </w:r>
-            <w:r>
-              <w:rPr>
-                <w:noProof/>
-                <w:webHidden/>
-              </w:rPr>
-              <w:fldChar w:fldCharType="begin"/>
-            </w:r>
-            <w:r>
-              <w:rPr>
-                <w:noProof/>
-                <w:webHidden/>
-              </w:rPr>
-              <w:instrText xml:space="preserve"> PAGEREF _Toc420965027 \h </w:instrText>
-            </w:r>
-            <w:r>
-              <w:rPr>
-                <w:noProof/>
-                <w:webHidden/>
-              </w:rPr>
-            </w:r>
-            <w:r>
-              <w:rPr>
-                <w:noProof/>
-                <w:webHidden/>
-              </w:rPr>
-              <w:fldChar w:fldCharType="separate"/>
-            </w:r>
-            <w:r>
-              <w:rPr>
-                <w:noProof/>
-                <w:webHidden/>
-              </w:rPr>
-              <w:t>13</w:t>
             </w:r>
             <w:r>
               <w:rPr>
@@ -1547,7 +1253,7 @@
               <w:lang w:eastAsia="ja-JP" w:bidi="ar-SA"/>
             </w:rPr>
           </w:pPr>
-          <w:hyperlink w:anchor="_Toc420965028" w:history="1">
+          <w:hyperlink w:anchor="_Toc421131753" w:history="1">
             <w:r>
               <w:rPr>
                 <w:rStyle w:val="Hyperlink"/>
@@ -1574,7 +1280,7 @@
                 <w:noProof/>
                 <w:webHidden/>
               </w:rPr>
-              <w:instrText xml:space="preserve"> PAGEREF _Toc420965028 \h </w:instrText>
+              <w:instrText xml:space="preserve"> PAGEREF _Toc421131753 \h </w:instrText>
             </w:r>
             <w:r>
               <w:rPr>
@@ -1637,12 +1343,14 @@
       <w:r>
         <w:br w:type="page"/>
       </w:r>
+      <w:bookmarkStart w:id="0" w:name="_GoBack"/>
+      <w:bookmarkEnd w:id="0"/>
     </w:p>
     <w:p>
       <w:pPr>
         <w:pStyle w:val="Heading1"/>
       </w:pPr>
-      <w:bookmarkStart w:id="1" w:name="_Toc420965019"/>
+      <w:bookmarkStart w:id="1" w:name="_Toc421131748"/>
       <w:r>
         <w:lastRenderedPageBreak/>
         <w:t>Introduction</w:t>
@@ -1697,7 +1405,7 @@
       <w:pPr>
         <w:pStyle w:val="Heading1"/>
       </w:pPr>
-      <w:bookmarkStart w:id="2" w:name="_Toc420965020"/>
+      <w:bookmarkStart w:id="2" w:name="_Toc421131749"/>
       <w:r>
         <w:t>Modèle du domaine</w:t>
       </w:r>
@@ -1775,7 +1483,7 @@
       <w:pPr>
         <w:pStyle w:val="Heading1"/>
       </w:pPr>
-      <w:bookmarkStart w:id="3" w:name="_Toc420965021"/>
+      <w:bookmarkStart w:id="3" w:name="_Toc421131750"/>
       <w:r>
         <w:lastRenderedPageBreak/>
         <w:t>Diagramme</w:t>
@@ -1878,7 +1586,7 @@
           <w:lang w:eastAsia="ja-JP" w:bidi="ar-SA"/>
         </w:rPr>
         <w:pict>
-          <v:shape id="_x0000_i1031" type="#_x0000_t75" style="width:342pt;height:315.75pt">
+          <v:shape id="_x0000_i1028" type="#_x0000_t75" style="width:342pt;height:315.75pt">
             <v:imagedata r:id="rId12" o:title="LOG210 - DSS - Modification_Suppression Compte"/>
           </v:shape>
         </w:pict>
@@ -1891,7 +1599,7 @@
       <w:r>
         <w:lastRenderedPageBreak/>
         <w:pict>
-          <v:shape id="_x0000_i1028" type="#_x0000_t75" style="width:342pt;height:346.5pt">
+          <v:shape id="_x0000_i1029" type="#_x0000_t75" style="width:342pt;height:346.5pt">
             <v:imagedata r:id="rId13" o:title="LOG210 - DSS - Iteration 2 - 1"/>
           </v:shape>
         </w:pict>
@@ -1903,7 +1611,7 @@
       </w:pPr>
       <w:r>
         <w:pict>
-          <v:shape id="_x0000_i1029" type="#_x0000_t75" style="width:342pt;height:286.5pt">
+          <v:shape id="_x0000_i1030" type="#_x0000_t75" style="width:342pt;height:286.5pt">
             <v:imagedata r:id="rId14" o:title="LOG210 - DSS - Iteration 2 - 2"/>
           </v:shape>
         </w:pict>
@@ -1916,8 +1624,8 @@
       <w:r>
         <w:lastRenderedPageBreak/>
         <w:pict>
-          <v:shape id="_x0000_i1032" type="#_x0000_t75" style="width:342pt;height:307.5pt">
-            <v:imagedata r:id="rId15" o:title="LOG210 - DSS - Suppression... Création Restaurateur"/>
+          <v:shape id="_x0000_i1031" type="#_x0000_t75" style="width:342pt;height:307.5pt">
+            <v:imagedata r:id="rId15" o:title="LOG210 - DSS - Suppression.."/>
           </v:shape>
         </w:pict>
       </w:r>
@@ -1928,7 +1636,7 @@
       </w:pPr>
       <w:r>
         <w:pict>
-          <v:shape id="_x0000_i1030" type="#_x0000_t75" style="width:342pt;height:277.5pt">
+          <v:shape id="_x0000_i1032" type="#_x0000_t75" style="width:342pt;height:277.5pt">
             <v:imagedata r:id="rId16" o:title="LOG210 - DSS - Page 4"/>
           </v:shape>
         </w:pict>
@@ -1989,7 +1697,7 @@
       <w:pPr>
         <w:pStyle w:val="Heading1"/>
       </w:pPr>
-      <w:bookmarkStart w:id="4" w:name="_Toc420965022"/>
+      <w:bookmarkStart w:id="4" w:name="_Toc421131751"/>
       <w:r>
         <w:lastRenderedPageBreak/>
         <w:t>Contrats d'opérations</w:t>
@@ -2669,7 +2377,6 @@
       </w:tr>
     </w:tbl>
     <w:p/>
-    <w:p/>
     <w:tbl>
       <w:tblPr>
         <w:tblW w:w="9975" w:type="dxa"/>
@@ -3543,7 +3250,7 @@
       <w:pPr>
         <w:pStyle w:val="Heading1"/>
       </w:pPr>
-      <w:bookmarkStart w:id="5" w:name="_Toc420965023"/>
+      <w:bookmarkStart w:id="5" w:name="_Toc421131752"/>
       <w:r>
         <w:t>Diagramme</w:t>
       </w:r>
@@ -3559,17 +3266,6 @@
       <w:pPr>
         <w:pStyle w:val="Heading1"/>
       </w:pPr>
-    </w:p>
-    <w:p>
-      <w:pPr>
-        <w:pStyle w:val="Heading2"/>
-        <w:jc w:val="center"/>
-      </w:pPr>
-      <w:bookmarkStart w:id="6" w:name="_Toc420965024"/>
-      <w:r>
-        <w:t>Identification du client</w:t>
-      </w:r>
-      <w:bookmarkEnd w:id="6"/>
     </w:p>
     <w:p>
       <w:pPr>
@@ -3581,66 +3277,24 @@
       </w:pPr>
       <w:r>
         <w:rPr>
+          <w:sz w:val="28"/>
+          <w:szCs w:val="28"/>
+        </w:rPr>
+        <w:pict>
+          <v:shape id="_x0000_i1035" type="#_x0000_t75" style="width:498pt;height:557.25pt">
+            <v:imagedata r:id="rId19" o:title="login - New Page"/>
+          </v:shape>
+        </w:pict>
+      </w:r>
+    </w:p>
+    <w:p>
+      <w:pPr>
+        <w:jc w:val="center"/>
+        <w:rPr>
           <w:noProof/>
           <w:lang w:eastAsia="ja-JP" w:bidi="ar-SA"/>
         </w:rPr>
-        <w:drawing>
-          <wp:inline distT="0" distB="0" distL="0" distR="0" wp14:anchorId="551F95FC" wp14:editId="37C9B9E4">
-            <wp:extent cx="6323330" cy="5201920"/>
-            <wp:effectExtent l="0" t="0" r="0" b="0"/>
-            <wp:docPr id="7" name="Picture 4" descr="C:\Users\Anthony\AppData\Local\Microsoft\Windows\INetCache\Content.Word\identification - New Page.jpeg"/>
-            <wp:cNvGraphicFramePr>
-              <a:graphicFrameLocks xmlns:a="http://schemas.openxmlformats.org/drawingml/2006/main" noChangeAspect="1"/>
-            </wp:cNvGraphicFramePr>
-            <a:graphic xmlns:a="http://schemas.openxmlformats.org/drawingml/2006/main">
-              <a:graphicData uri="http://schemas.openxmlformats.org/drawingml/2006/picture">
-                <pic:pic xmlns:pic="http://schemas.openxmlformats.org/drawingml/2006/picture">
-                  <pic:nvPicPr>
-                    <pic:cNvPr id="7" name="Picture 4" descr="C:\Users\Anthony\AppData\Local\Microsoft\Windows\INetCache\Content.Word\identification - New Page.jpeg"/>
-                    <pic:cNvPicPr>
-                      <a:picLocks noChangeAspect="1" noChangeArrowheads="1"/>
-                    </pic:cNvPicPr>
-                  </pic:nvPicPr>
-                  <pic:blipFill>
-                    <a:blip r:embed="rId19"/>
-                    <a:stretch>
-                      <a:fillRect/>
-                    </a:stretch>
-                  </pic:blipFill>
-                  <pic:spPr bwMode="auto">
-                    <a:xfrm>
-                      <a:off x="0" y="0"/>
-                      <a:ext cx="6323330" cy="5201920"/>
-                    </a:xfrm>
-                    <a:prstGeom prst="rect">
-                      <a:avLst/>
-                    </a:prstGeom>
-                    <a:noFill/>
-                    <a:ln w="9525">
-                      <a:noFill/>
-                      <a:miter lim="800000"/>
-                      <a:headEnd/>
-                      <a:tailEnd/>
-                    </a:ln>
-                  </pic:spPr>
-                </pic:pic>
-              </a:graphicData>
-            </a:graphic>
-          </wp:inline>
-        </w:drawing>
-      </w:r>
-    </w:p>
-    <w:p>
-      <w:pPr>
-        <w:pStyle w:val="Heading2"/>
-        <w:jc w:val="center"/>
-      </w:pPr>
-      <w:bookmarkStart w:id="7" w:name="_Toc420965025"/>
-      <w:r>
-        <w:lastRenderedPageBreak/>
-        <w:t>Création du compte</w:t>
-      </w:r>
-      <w:bookmarkEnd w:id="7"/>
+      </w:pPr>
     </w:p>
     <w:p>
       <w:pPr>
@@ -3654,65 +3308,22 @@
       <w:r>
         <w:rPr>
           <w:noProof/>
-          <w:lang w:eastAsia="ja-JP" w:bidi="ar-SA"/>
         </w:rPr>
-        <w:drawing>
-          <wp:inline distT="0" distB="0" distL="0" distR="0" wp14:anchorId="37CD91B5" wp14:editId="645B9F06">
-            <wp:extent cx="6323330" cy="5193030"/>
-            <wp:effectExtent l="0" t="0" r="0" b="0"/>
-            <wp:docPr id="8" name="Picture 5" descr="C:\Users\Anthony\AppData\Local\Microsoft\Windows\INetCache\Content.Word\creation - New Page (1).jpeg"/>
-            <wp:cNvGraphicFramePr>
-              <a:graphicFrameLocks xmlns:a="http://schemas.openxmlformats.org/drawingml/2006/main" noChangeAspect="1"/>
-            </wp:cNvGraphicFramePr>
-            <a:graphic xmlns:a="http://schemas.openxmlformats.org/drawingml/2006/main">
-              <a:graphicData uri="http://schemas.openxmlformats.org/drawingml/2006/picture">
-                <pic:pic xmlns:pic="http://schemas.openxmlformats.org/drawingml/2006/picture">
-                  <pic:nvPicPr>
-                    <pic:cNvPr id="8" name="Picture 5" descr="C:\Users\Anthony\AppData\Local\Microsoft\Windows\INetCache\Content.Word\creation - New Page (1).jpeg"/>
-                    <pic:cNvPicPr>
-                      <a:picLocks noChangeAspect="1" noChangeArrowheads="1"/>
-                    </pic:cNvPicPr>
-                  </pic:nvPicPr>
-                  <pic:blipFill>
-                    <a:blip r:embed="rId20"/>
-                    <a:stretch>
-                      <a:fillRect/>
-                    </a:stretch>
-                  </pic:blipFill>
-                  <pic:spPr bwMode="auto">
-                    <a:xfrm>
-                      <a:off x="0" y="0"/>
-                      <a:ext cx="6323330" cy="5193030"/>
-                    </a:xfrm>
-                    <a:prstGeom prst="rect">
-                      <a:avLst/>
-                    </a:prstGeom>
-                    <a:noFill/>
-                    <a:ln w="9525">
-                      <a:noFill/>
-                      <a:miter lim="800000"/>
-                      <a:headEnd/>
-                      <a:tailEnd/>
-                    </a:ln>
-                  </pic:spPr>
-                </pic:pic>
-              </a:graphicData>
-            </a:graphic>
-          </wp:inline>
-        </w:drawing>
-      </w:r>
-    </w:p>
-    <w:p>
-      <w:pPr>
-        <w:pStyle w:val="Heading2"/>
-        <w:jc w:val="center"/>
-      </w:pPr>
-      <w:bookmarkStart w:id="8" w:name="_Toc420965026"/>
-      <w:r>
-        <w:lastRenderedPageBreak/>
-        <w:t>Modification du compte</w:t>
-      </w:r>
-      <w:bookmarkEnd w:id="8"/>
+      </w:r>
+      <w:r>
+        <w:rPr>
+          <w:b/>
+          <w:sz w:val="28"/>
+          <w:szCs w:val="28"/>
+        </w:rPr>
+        <w:pict>
+          <v:shape id="_x0000_s1037" type="#_x0000_t75" style="width:477.1pt;height:633.6pt;mso-left-percent:-10001;mso-top-percent:-10001;mso-position-horizontal:absolute;mso-position-horizontal-relative:char;mso-position-vertical:absolute;mso-position-vertical-relative:line;mso-left-percent:-10001;mso-top-percent:-10001">
+            <v:imagedata r:id="rId20" o:title="creerCompte - New Page"/>
+            <w10:wrap type="none"/>
+            <w10:anchorlock/>
+          </v:shape>
+        </w:pict>
+      </w:r>
     </w:p>
     <w:p>
       <w:pPr>
@@ -3725,66 +3336,17 @@
       </w:pPr>
       <w:r>
         <w:rPr>
-          <w:noProof/>
-          <w:lang w:eastAsia="ja-JP" w:bidi="ar-SA"/>
+          <w:b/>
+          <w:sz w:val="28"/>
+          <w:szCs w:val="28"/>
         </w:rPr>
-        <w:drawing>
-          <wp:inline distT="0" distB="0" distL="0" distR="0" wp14:anchorId="0A3A8B4C" wp14:editId="02FEABF8">
-            <wp:extent cx="6323330" cy="7479030"/>
-            <wp:effectExtent l="0" t="0" r="0" b="0"/>
-            <wp:docPr id="9" name="Picture 6" descr="C:\Users\Anthony\AppData\Local\Microsoft\Windows\INetCache\Content.Word\modification - New Page.jpeg"/>
-            <wp:cNvGraphicFramePr>
-              <a:graphicFrameLocks xmlns:a="http://schemas.openxmlformats.org/drawingml/2006/main" noChangeAspect="1"/>
-            </wp:cNvGraphicFramePr>
-            <a:graphic xmlns:a="http://schemas.openxmlformats.org/drawingml/2006/main">
-              <a:graphicData uri="http://schemas.openxmlformats.org/drawingml/2006/picture">
-                <pic:pic xmlns:pic="http://schemas.openxmlformats.org/drawingml/2006/picture">
-                  <pic:nvPicPr>
-                    <pic:cNvPr id="9" name="Picture 6" descr="C:\Users\Anthony\AppData\Local\Microsoft\Windows\INetCache\Content.Word\modification - New Page.jpeg"/>
-                    <pic:cNvPicPr>
-                      <a:picLocks noChangeAspect="1" noChangeArrowheads="1"/>
-                    </pic:cNvPicPr>
-                  </pic:nvPicPr>
-                  <pic:blipFill>
-                    <a:blip r:embed="rId21"/>
-                    <a:stretch>
-                      <a:fillRect/>
-                    </a:stretch>
-                  </pic:blipFill>
-                  <pic:spPr bwMode="auto">
-                    <a:xfrm>
-                      <a:off x="0" y="0"/>
-                      <a:ext cx="6323330" cy="7479030"/>
-                    </a:xfrm>
-                    <a:prstGeom prst="rect">
-                      <a:avLst/>
-                    </a:prstGeom>
-                    <a:noFill/>
-                    <a:ln w="9525">
-                      <a:noFill/>
-                      <a:miter lim="800000"/>
-                      <a:headEnd/>
-                      <a:tailEnd/>
-                    </a:ln>
-                  </pic:spPr>
-                </pic:pic>
-              </a:graphicData>
-            </a:graphic>
-          </wp:inline>
-        </w:drawing>
-      </w:r>
-    </w:p>
-    <w:p>
-      <w:pPr>
-        <w:pStyle w:val="Heading2"/>
-        <w:jc w:val="center"/>
-      </w:pPr>
-      <w:bookmarkStart w:id="9" w:name="_Toc420965027"/>
-      <w:r>
         <w:lastRenderedPageBreak/>
-        <w:t>Suppression du compte</w:t>
-      </w:r>
-      <w:bookmarkEnd w:id="9"/>
+        <w:pict>
+          <v:shape id="_x0000_i1037" type="#_x0000_t75" style="width:498pt;height:503.25pt">
+            <v:imagedata r:id="rId21" o:title="gererCompte - New Page"/>
+          </v:shape>
+        </w:pict>
+      </w:r>
     </w:p>
     <w:p>
       <w:pPr>
@@ -3798,50 +3360,12 @@
           <w:noProof/>
           <w:lang w:eastAsia="ja-JP" w:bidi="ar-SA"/>
         </w:rPr>
-        <w:drawing>
-          <wp:inline distT="0" distB="0" distL="0" distR="0" wp14:anchorId="5B2B0222" wp14:editId="1BFDB4BC">
-            <wp:extent cx="6331585" cy="5012055"/>
-            <wp:effectExtent l="0" t="0" r="0" b="0"/>
-            <wp:docPr id="10" name="Picture 7" descr="C:\Users\Anthony\AppData\Local\Microsoft\Windows\INetCache\Content.Word\delete - New Page.jpeg"/>
-            <wp:cNvGraphicFramePr>
-              <a:graphicFrameLocks xmlns:a="http://schemas.openxmlformats.org/drawingml/2006/main" noChangeAspect="1"/>
-            </wp:cNvGraphicFramePr>
-            <a:graphic xmlns:a="http://schemas.openxmlformats.org/drawingml/2006/main">
-              <a:graphicData uri="http://schemas.openxmlformats.org/drawingml/2006/picture">
-                <pic:pic xmlns:pic="http://schemas.openxmlformats.org/drawingml/2006/picture">
-                  <pic:nvPicPr>
-                    <pic:cNvPr id="10" name="Picture 7" descr="C:\Users\Anthony\AppData\Local\Microsoft\Windows\INetCache\Content.Word\delete - New Page.jpeg"/>
-                    <pic:cNvPicPr>
-                      <a:picLocks noChangeAspect="1" noChangeArrowheads="1"/>
-                    </pic:cNvPicPr>
-                  </pic:nvPicPr>
-                  <pic:blipFill>
-                    <a:blip r:embed="rId22"/>
-                    <a:stretch>
-                      <a:fillRect/>
-                    </a:stretch>
-                  </pic:blipFill>
-                  <pic:spPr bwMode="auto">
-                    <a:xfrm>
-                      <a:off x="0" y="0"/>
-                      <a:ext cx="6331585" cy="5012055"/>
-                    </a:xfrm>
-                    <a:prstGeom prst="rect">
-                      <a:avLst/>
-                    </a:prstGeom>
-                    <a:noFill/>
-                    <a:ln w="9525">
-                      <a:noFill/>
-                      <a:miter lim="800000"/>
-                      <a:headEnd/>
-                      <a:tailEnd/>
-                    </a:ln>
-                  </pic:spPr>
-                </pic:pic>
-              </a:graphicData>
-            </a:graphic>
-          </wp:inline>
-        </w:drawing>
+        <w:lastRenderedPageBreak/>
+        <w:pict>
+          <v:shape id="_x0000_i1038" type="#_x0000_t75" style="width:498.75pt;height:417pt">
+            <v:imagedata r:id="rId22" o:title="supprimerCompte - New Page"/>
+          </v:shape>
+        </w:pict>
       </w:r>
     </w:p>
     <w:p>
@@ -3864,12 +3388,12 @@
       <w:pPr>
         <w:pStyle w:val="Heading1"/>
       </w:pPr>
-      <w:bookmarkStart w:id="10" w:name="_Toc420965028"/>
+      <w:bookmarkStart w:id="6" w:name="_Toc421131753"/>
       <w:r>
         <w:lastRenderedPageBreak/>
         <w:t>Conclusion</w:t>
       </w:r>
-      <w:bookmarkEnd w:id="10"/>
+      <w:bookmarkEnd w:id="6"/>
     </w:p>
     <w:p>
       <w:pPr>
@@ -5366,7 +4890,7 @@
 </file>
 
 <file path=customXml/itemProps1.xml><?xml version="1.0" encoding="utf-8"?>
-<ds:datastoreItem xmlns:ds="http://schemas.openxmlformats.org/officeDocument/2006/customXml" ds:itemID="{CB51C65D-5EEA-4DFC-A297-BE3021A26028}">
+<ds:datastoreItem xmlns:ds="http://schemas.openxmlformats.org/officeDocument/2006/customXml" ds:itemID="{D526BECC-E143-4704-A781-E0CADB3E405F}">
   <ds:schemaRefs>
     <ds:schemaRef ds:uri="http://schemas.openxmlformats.org/officeDocument/2006/bibliography"/>
   </ds:schemaRefs>

</xml_diff>